<commit_message>
Added updated project specs
</commit_message>
<xml_diff>
--- a/info/COMP 3612 Assignment 2.docx
+++ b/info/COMP 3612 Assignment 2.docx
@@ -1,6 +1,6 @@
 
 <file path=word/document.xml><?xml version="1.0" encoding="utf-8"?>
-<w:document xmlns:wpc="http://schemas.microsoft.com/office/word/2010/wordprocessingCanvas" xmlns:cx="http://schemas.microsoft.com/office/drawing/2014/chartex" xmlns:cx1="http://schemas.microsoft.com/office/drawing/2015/9/8/chartex" xmlns:cx2="http://schemas.microsoft.com/office/drawing/2015/10/21/chartex" xmlns:cx3="http://schemas.microsoft.com/office/drawing/2016/5/9/chartex" xmlns:cx4="http://schemas.microsoft.com/office/drawing/2016/5/10/chartex" xmlns:cx5="http://schemas.microsoft.com/office/drawing/2016/5/11/chartex" xmlns:cx6="http://schemas.microsoft.com/office/drawing/2016/5/12/chartex" xmlns:cx7="http://schemas.microsoft.com/office/drawing/2016/5/13/chartex" xmlns:cx8="http://schemas.microsoft.com/office/drawing/2016/5/14/chartex" xmlns:mc="http://schemas.openxmlformats.org/markup-compatibility/2006" xmlns:aink="http://schemas.microsoft.com/office/drawing/2016/ink" xmlns:am3d="http://schemas.microsoft.com/office/drawing/2017/model3d" xmlns:o="urn:schemas-microsoft-com:office:office" xmlns:oel="http://schemas.microsoft.com/office/2019/extlst" xmlns:r="http://schemas.openxmlformats.org/officeDocument/2006/relationships" xmlns:m="http://schemas.openxmlformats.org/officeDocument/2006/math" xmlns:v="urn:schemas-microsoft-com:vml" xmlns:wp14="http://schemas.microsoft.com/office/word/2010/wordprocessingDrawing" xmlns:wp="http://schemas.openxmlformats.org/drawingml/2006/wordprocessingDrawing" xmlns:w10="urn:schemas-microsoft-com:office:word" xmlns:w="http://schemas.openxmlformats.org/wordprocessingml/2006/main" xmlns:w14="http://schemas.microsoft.com/office/word/2010/wordml" xmlns:w15="http://schemas.microsoft.com/office/word/2012/wordml" xmlns:w16cex="http://schemas.microsoft.com/office/word/2018/wordml/cex" xmlns:w16cid="http://schemas.microsoft.com/office/word/2016/wordml/cid" xmlns:w16="http://schemas.microsoft.com/office/word/2018/wordml" xmlns:w16du="http://schemas.microsoft.com/office/word/2023/wordml/word16du" xmlns:w16sdtdh="http://schemas.microsoft.com/office/word/2020/wordml/sdtdatahash" xmlns:w16se="http://schemas.microsoft.com/office/word/2015/wordml/symex" xmlns:wpg="http://schemas.microsoft.com/office/word/2010/wordprocessingGroup" xmlns:wpi="http://schemas.microsoft.com/office/word/2010/wordprocessingInk" xmlns:wne="http://schemas.microsoft.com/office/word/2006/wordml" xmlns:wps="http://schemas.microsoft.com/office/word/2010/wordprocessingShape" mc:Ignorable="w14 w15 w16se w16cid w16 w16cex w16sdtdh w16du wp14">
+<w:document xmlns:wpc="http://schemas.microsoft.com/office/word/2010/wordprocessingCanvas" xmlns:cx="http://schemas.microsoft.com/office/drawing/2014/chartex" xmlns:cx1="http://schemas.microsoft.com/office/drawing/2015/9/8/chartex" xmlns:cx2="http://schemas.microsoft.com/office/drawing/2015/10/21/chartex" xmlns:cx3="http://schemas.microsoft.com/office/drawing/2016/5/9/chartex" xmlns:cx4="http://schemas.microsoft.com/office/drawing/2016/5/10/chartex" xmlns:cx5="http://schemas.microsoft.com/office/drawing/2016/5/11/chartex" xmlns:cx6="http://schemas.microsoft.com/office/drawing/2016/5/12/chartex" xmlns:cx7="http://schemas.microsoft.com/office/drawing/2016/5/13/chartex" xmlns:cx8="http://schemas.microsoft.com/office/drawing/2016/5/14/chartex" xmlns:mc="http://schemas.openxmlformats.org/markup-compatibility/2006" xmlns:aink="http://schemas.microsoft.com/office/drawing/2016/ink" xmlns:am3d="http://schemas.microsoft.com/office/drawing/2017/model3d" xmlns:o="urn:schemas-microsoft-com:office:office" xmlns:r="http://schemas.openxmlformats.org/officeDocument/2006/relationships" xmlns:m="http://schemas.openxmlformats.org/officeDocument/2006/math" xmlns:v="urn:schemas-microsoft-com:vml" xmlns:wp14="http://schemas.microsoft.com/office/word/2010/wordprocessingDrawing" xmlns:wp="http://schemas.openxmlformats.org/drawingml/2006/wordprocessingDrawing" xmlns:w10="urn:schemas-microsoft-com:office:word" xmlns:w="http://schemas.openxmlformats.org/wordprocessingml/2006/main" xmlns:w14="http://schemas.microsoft.com/office/word/2010/wordml" xmlns:w15="http://schemas.microsoft.com/office/word/2012/wordml" xmlns:w16cex="http://schemas.microsoft.com/office/word/2018/wordml/cex" xmlns:w16cid="http://schemas.microsoft.com/office/word/2016/wordml/cid" xmlns:w16="http://schemas.microsoft.com/office/word/2018/wordml" xmlns:w16sdtdh="http://schemas.microsoft.com/office/word/2020/wordml/sdtdatahash" xmlns:w16se="http://schemas.microsoft.com/office/word/2015/wordml/symex" xmlns:wpg="http://schemas.microsoft.com/office/word/2010/wordprocessingGroup" xmlns:wpi="http://schemas.microsoft.com/office/word/2010/wordprocessingInk" xmlns:wne="http://schemas.microsoft.com/office/word/2006/wordml" xmlns:wps="http://schemas.microsoft.com/office/word/2010/wordprocessingShape" mc:Ignorable="w14 w15 w16se w16cid w16 w16cex w16sdtdh wp14">
   <w:body>
     <w:p>
       <w:pPr>
@@ -162,6 +162,49 @@
         <w:rPr>
           <w:sz w:val="22"/>
         </w:rPr>
+        <w:t>Version 1.</w:t>
+      </w:r>
+      <w:r>
+        <w:rPr>
+          <w:sz w:val="22"/>
+        </w:rPr>
+        <w:t>4</w:t>
+      </w:r>
+      <w:r>
+        <w:rPr>
+          <w:sz w:val="22"/>
+        </w:rPr>
+        <w:t xml:space="preserve"> Nov </w:t>
+      </w:r>
+      <w:r>
+        <w:rPr>
+          <w:sz w:val="22"/>
+        </w:rPr>
+        <w:t>22</w:t>
+      </w:r>
+      <w:r>
+        <w:rPr>
+          <w:sz w:val="22"/>
+        </w:rPr>
+        <w:t xml:space="preserve">, changes in </w:t>
+      </w:r>
+      <w:r>
+        <w:rPr>
+          <w:sz w:val="22"/>
+          <w:highlight w:val="cyan"/>
+        </w:rPr>
+        <w:t>cyan</w:t>
+      </w:r>
+      <w:r>
+        <w:rPr>
+          <w:sz w:val="22"/>
+        </w:rPr>
+        <w:br/>
+      </w:r>
+      <w:r>
+        <w:rPr>
+          <w:sz w:val="22"/>
+        </w:rPr>
         <w:t xml:space="preserve">Due </w:t>
       </w:r>
       <w:r>
@@ -488,7 +531,32 @@
           <w:sz w:val="22"/>
           <w:szCs w:val="22"/>
         </w:rPr>
-        <w:t xml:space="preserve">at: </w:t>
+        <w:t>at</w:t>
+      </w:r>
+      <w:r>
+        <w:rPr>
+          <w:rFonts w:ascii="Cambria" w:hAnsi="Cambria"/>
+          <w:sz w:val="22"/>
+          <w:szCs w:val="22"/>
+        </w:rPr>
+        <w:t xml:space="preserve"> </w:t>
+      </w:r>
+      <w:r>
+        <w:rPr>
+          <w:rFonts w:ascii="Cambria" w:hAnsi="Cambria"/>
+          <w:sz w:val="22"/>
+          <w:szCs w:val="22"/>
+          <w:highlight w:val="cyan"/>
+        </w:rPr>
+        <w:t>(sorry the repo was private now changed)</w:t>
+      </w:r>
+      <w:r>
+        <w:rPr>
+          <w:rFonts w:ascii="Cambria" w:hAnsi="Cambria"/>
+          <w:sz w:val="22"/>
+          <w:szCs w:val="22"/>
+        </w:rPr>
+        <w:t xml:space="preserve">: </w:t>
       </w:r>
       <w:r>
         <w:rPr>
@@ -2498,6 +2566,47 @@
         </w:rPr>
         <w:t>Note: while you don’t have to follow this layout, from a usability perspective, it is important that the user can see the qualifying results and race results together without having to scroll.</w:t>
       </w:r>
+    </w:p>
+    <w:p>
+      <w:pPr>
+        <w:spacing w:after="200" w:line="276" w:lineRule="auto"/>
+        <w:rPr>
+          <w:b/>
+          <w:bCs/>
+          <w:sz w:val="22"/>
+          <w:szCs w:val="22"/>
+        </w:rPr>
+      </w:pPr>
+      <w:r>
+        <w:rPr>
+          <w:b/>
+          <w:bCs/>
+          <w:sz w:val="22"/>
+          <w:szCs w:val="22"/>
+          <w:highlight w:val="cyan"/>
+        </w:rPr>
+        <w:t>Ignore the heart shown above</w:t>
+      </w:r>
+      <w:r>
+        <w:rPr>
+          <w:b/>
+          <w:bCs/>
+          <w:sz w:val="22"/>
+          <w:szCs w:val="22"/>
+          <w:highlight w:val="cyan"/>
+        </w:rPr>
+        <w:t xml:space="preserve"> in the races area</w:t>
+      </w:r>
+      <w:r>
+        <w:rPr>
+          <w:b/>
+          <w:bCs/>
+          <w:sz w:val="22"/>
+          <w:szCs w:val="22"/>
+          <w:highlight w:val="cyan"/>
+        </w:rPr>
+        <w:t>.</w:t>
+      </w:r>
       <w:r>
         <w:rPr>
           <w:b/>
@@ -4524,6 +4633,25 @@
             </w:pPr>
             <w:r>
               <w:rPr>
+                <w:b/>
+                <w:bCs/>
+                <w:sz w:val="18"/>
+                <w:szCs w:val="18"/>
+                <w:highlight w:val="cyan"/>
+              </w:rPr>
+              <w:t>Recommended.</w:t>
+            </w:r>
+            <w:r>
+              <w:rPr>
+                <w:b/>
+                <w:bCs/>
+                <w:sz w:val="18"/>
+                <w:szCs w:val="18"/>
+              </w:rPr>
+              <w:t xml:space="preserve"> </w:t>
+            </w:r>
+            <w:r>
+              <w:rPr>
                 <w:sz w:val="18"/>
                 <w:szCs w:val="18"/>
               </w:rPr>
@@ -4813,6 +4941,35 @@
             </w:pPr>
             <w:r>
               <w:rPr>
+                <w:b/>
+                <w:bCs/>
+                <w:sz w:val="18"/>
+                <w:szCs w:val="18"/>
+                <w:highlight w:val="cyan"/>
+              </w:rPr>
+              <w:t>Recommended</w:t>
+            </w:r>
+            <w:r>
+              <w:rPr>
+                <w:b/>
+                <w:bCs/>
+                <w:sz w:val="18"/>
+                <w:szCs w:val="18"/>
+                <w:highlight w:val="cyan"/>
+              </w:rPr>
+              <w:t>.</w:t>
+            </w:r>
+            <w:r>
+              <w:rPr>
+                <w:b/>
+                <w:bCs/>
+                <w:sz w:val="18"/>
+                <w:szCs w:val="18"/>
+              </w:rPr>
+              <w:t xml:space="preserve"> </w:t>
+            </w:r>
+            <w:r>
+              <w:rPr>
                 <w:sz w:val="18"/>
                 <w:szCs w:val="18"/>
               </w:rPr>
@@ -4822,25 +4979,25 @@
               <w:rPr>
                 <w:sz w:val="18"/>
                 <w:szCs w:val="18"/>
-                <w:highlight w:val="magenta"/>
-              </w:rPr>
-              <w:t>[no</w:t>
-            </w:r>
-            <w:r>
-              <w:rPr>
-                <w:sz w:val="18"/>
-                <w:szCs w:val="18"/>
-                <w:highlight w:val="magenta"/>
-              </w:rPr>
-              <w:t>w</w:t>
-            </w:r>
-            <w:r>
-              <w:rPr>
-                <w:sz w:val="18"/>
-                <w:szCs w:val="18"/>
-                <w:highlight w:val="magenta"/>
-              </w:rPr>
-              <w:t xml:space="preserve"> ready]</w:t>
+                <w:highlight w:val="cyan"/>
+              </w:rPr>
+              <w:t>[</w:t>
+            </w:r>
+            <w:r>
+              <w:rPr>
+                <w:sz w:val="18"/>
+                <w:szCs w:val="18"/>
+                <w:highlight w:val="cyan"/>
+              </w:rPr>
+              <w:t xml:space="preserve">is </w:t>
+            </w:r>
+            <w:r>
+              <w:rPr>
+                <w:sz w:val="18"/>
+                <w:szCs w:val="18"/>
+                <w:highlight w:val="cyan"/>
+              </w:rPr>
+              <w:t>ready]</w:t>
             </w:r>
             <w:r>
               <w:rPr>
@@ -5017,6 +5174,25 @@
             </w:pPr>
             <w:r>
               <w:rPr>
+                <w:b/>
+                <w:bCs/>
+                <w:sz w:val="18"/>
+                <w:szCs w:val="18"/>
+                <w:highlight w:val="cyan"/>
+              </w:rPr>
+              <w:t>Recommended.</w:t>
+            </w:r>
+            <w:r>
+              <w:rPr>
+                <w:b/>
+                <w:bCs/>
+                <w:sz w:val="18"/>
+                <w:szCs w:val="18"/>
+              </w:rPr>
+              <w:t xml:space="preserve"> </w:t>
+            </w:r>
+            <w:r>
+              <w:rPr>
                 <w:sz w:val="18"/>
                 <w:szCs w:val="18"/>
               </w:rPr>
@@ -5026,9 +5202,9 @@
               <w:rPr>
                 <w:sz w:val="18"/>
                 <w:szCs w:val="18"/>
-                <w:highlight w:val="magenta"/>
-              </w:rPr>
-              <w:t>[now ready]</w:t>
+                <w:highlight w:val="cyan"/>
+              </w:rPr>
+              <w:t>[is ready]</w:t>
             </w:r>
             <w:r>
               <w:rPr>
@@ -5697,44 +5873,274 @@
         <w:rPr>
           <w:sz w:val="22"/>
           <w:szCs w:val="22"/>
-        </w:rPr>
-      </w:pPr>
-      <w:r>
-        <w:rPr>
-          <w:sz w:val="22"/>
-          <w:szCs w:val="22"/>
-        </w:rPr>
-        <w:t xml:space="preserve">Remember that JSON and JavaScript are case sensitive. For instance, it is easy to type in </w:t>
-      </w:r>
-      <w:r>
-        <w:rPr>
-          <w:rFonts w:ascii="Consolas" w:hAnsi="Consolas" w:cs="Courier New"/>
-          <w:sz w:val="22"/>
-          <w:szCs w:val="22"/>
-        </w:rPr>
-        <w:t>Name</w:t>
-      </w:r>
-      <w:r>
-        <w:rPr>
-          <w:sz w:val="22"/>
-          <w:szCs w:val="22"/>
-        </w:rPr>
-        <w:t xml:space="preserve"> and it won’t work because the JSON field is actually </w:t>
-      </w:r>
-      <w:r>
-        <w:rPr>
-          <w:rFonts w:ascii="Consolas" w:hAnsi="Consolas" w:cs="Courier New"/>
-          <w:sz w:val="22"/>
-          <w:szCs w:val="22"/>
-        </w:rPr>
-        <w:t>name</w:t>
-      </w:r>
-      <w:r>
-        <w:rPr>
-          <w:sz w:val="22"/>
-          <w:szCs w:val="22"/>
+          <w:highlight w:val="cyan"/>
+        </w:rPr>
+      </w:pPr>
+      <w:r>
+        <w:rPr>
+          <w:sz w:val="22"/>
+          <w:szCs w:val="22"/>
+          <w:highlight w:val="cyan"/>
+        </w:rPr>
+        <w:t xml:space="preserve">Recommended program flow </w:t>
+      </w:r>
+      <w:r>
+        <w:rPr>
+          <w:i/>
+          <w:iCs/>
+          <w:sz w:val="22"/>
+          <w:szCs w:val="22"/>
+          <w:highlight w:val="cyan"/>
+        </w:rPr>
+        <w:t>after</w:t>
+      </w:r>
+      <w:r>
+        <w:rPr>
+          <w:sz w:val="22"/>
+          <w:szCs w:val="22"/>
+          <w:highlight w:val="cyan"/>
+        </w:rPr>
+        <w:t xml:space="preserve"> user selects season:</w:t>
+      </w:r>
+    </w:p>
+    <w:p>
+      <w:pPr>
+        <w:pStyle w:val="ListParagraph"/>
+        <w:numPr>
+          <w:ilvl w:val="1"/>
+          <w:numId w:val="2"/>
+        </w:numPr>
+        <w:spacing w:before="120" w:line="280" w:lineRule="exact"/>
+        <w:contextualSpacing w:val="0"/>
+        <w:rPr>
+          <w:sz w:val="22"/>
+          <w:szCs w:val="22"/>
+          <w:highlight w:val="cyan"/>
+        </w:rPr>
+      </w:pPr>
+      <w:r>
+        <w:rPr>
+          <w:sz w:val="22"/>
+          <w:szCs w:val="22"/>
+          <w:highlight w:val="cyan"/>
+        </w:rPr>
+        <w:t xml:space="preserve">Check if data for that season already exist in </w:t>
+      </w:r>
+      <w:proofErr w:type="spellStart"/>
+      <w:r>
+        <w:rPr>
+          <w:sz w:val="22"/>
+          <w:szCs w:val="22"/>
+          <w:highlight w:val="cyan"/>
+        </w:rPr>
+        <w:t>localStorage</w:t>
+      </w:r>
+      <w:proofErr w:type="spellEnd"/>
+      <w:r>
+        <w:rPr>
+          <w:sz w:val="22"/>
+          <w:szCs w:val="22"/>
+          <w:highlight w:val="cyan"/>
+        </w:rPr>
+        <w:t>. If so, load it into memory and then skip to step g.</w:t>
+      </w:r>
+    </w:p>
+    <w:p>
+      <w:pPr>
+        <w:pStyle w:val="ListParagraph"/>
+        <w:numPr>
+          <w:ilvl w:val="1"/>
+          <w:numId w:val="2"/>
+        </w:numPr>
+        <w:spacing w:before="120" w:line="280" w:lineRule="exact"/>
+        <w:contextualSpacing w:val="0"/>
+        <w:rPr>
+          <w:sz w:val="22"/>
+          <w:szCs w:val="22"/>
+          <w:highlight w:val="cyan"/>
+        </w:rPr>
+      </w:pPr>
+      <w:r>
+        <w:rPr>
+          <w:sz w:val="22"/>
+          <w:szCs w:val="22"/>
+          <w:highlight w:val="cyan"/>
+        </w:rPr>
+        <w:t>Display loading animation</w:t>
+      </w:r>
+    </w:p>
+    <w:p>
+      <w:pPr>
+        <w:pStyle w:val="ListParagraph"/>
+        <w:numPr>
+          <w:ilvl w:val="1"/>
+          <w:numId w:val="2"/>
+        </w:numPr>
+        <w:spacing w:before="120" w:line="280" w:lineRule="exact"/>
+        <w:contextualSpacing w:val="0"/>
+        <w:rPr>
+          <w:sz w:val="22"/>
+          <w:szCs w:val="22"/>
+          <w:highlight w:val="cyan"/>
+        </w:rPr>
+      </w:pPr>
+      <w:r>
+        <w:rPr>
+          <w:sz w:val="22"/>
+          <w:szCs w:val="22"/>
+          <w:highlight w:val="cyan"/>
+        </w:rPr>
+        <w:t xml:space="preserve">Fetch races for the selected season. Save in </w:t>
+      </w:r>
+      <w:proofErr w:type="spellStart"/>
+      <w:r>
+        <w:rPr>
+          <w:sz w:val="22"/>
+          <w:szCs w:val="22"/>
+          <w:highlight w:val="cyan"/>
+        </w:rPr>
+        <w:t>localStorage</w:t>
+      </w:r>
+      <w:proofErr w:type="spellEnd"/>
+      <w:r>
+        <w:rPr>
+          <w:sz w:val="22"/>
+          <w:szCs w:val="22"/>
+          <w:highlight w:val="cyan"/>
         </w:rPr>
         <w:t>.</w:t>
+      </w:r>
+    </w:p>
+    <w:p>
+      <w:pPr>
+        <w:pStyle w:val="ListParagraph"/>
+        <w:numPr>
+          <w:ilvl w:val="1"/>
+          <w:numId w:val="2"/>
+        </w:numPr>
+        <w:spacing w:before="120" w:line="280" w:lineRule="exact"/>
+        <w:contextualSpacing w:val="0"/>
+        <w:rPr>
+          <w:sz w:val="22"/>
+          <w:szCs w:val="22"/>
+          <w:highlight w:val="cyan"/>
+        </w:rPr>
+      </w:pPr>
+      <w:r>
+        <w:rPr>
+          <w:sz w:val="22"/>
+          <w:szCs w:val="22"/>
+          <w:highlight w:val="cyan"/>
+        </w:rPr>
+        <w:t xml:space="preserve">Fetch results for the selected season. Save in </w:t>
+      </w:r>
+      <w:proofErr w:type="spellStart"/>
+      <w:r>
+        <w:rPr>
+          <w:sz w:val="22"/>
+          <w:szCs w:val="22"/>
+          <w:highlight w:val="cyan"/>
+        </w:rPr>
+        <w:t>localStorage</w:t>
+      </w:r>
+      <w:proofErr w:type="spellEnd"/>
+      <w:r>
+        <w:rPr>
+          <w:sz w:val="22"/>
+          <w:szCs w:val="22"/>
+          <w:highlight w:val="cyan"/>
+        </w:rPr>
+        <w:t>.</w:t>
+      </w:r>
+    </w:p>
+    <w:p>
+      <w:pPr>
+        <w:pStyle w:val="ListParagraph"/>
+        <w:numPr>
+          <w:ilvl w:val="1"/>
+          <w:numId w:val="2"/>
+        </w:numPr>
+        <w:spacing w:before="120" w:line="280" w:lineRule="exact"/>
+        <w:contextualSpacing w:val="0"/>
+        <w:rPr>
+          <w:sz w:val="22"/>
+          <w:szCs w:val="22"/>
+          <w:highlight w:val="cyan"/>
+        </w:rPr>
+      </w:pPr>
+      <w:r>
+        <w:rPr>
+          <w:sz w:val="22"/>
+          <w:szCs w:val="22"/>
+          <w:highlight w:val="cyan"/>
+        </w:rPr>
+        <w:t xml:space="preserve">Fetch qualifying for the selected season. Save in </w:t>
+      </w:r>
+      <w:proofErr w:type="spellStart"/>
+      <w:r>
+        <w:rPr>
+          <w:sz w:val="22"/>
+          <w:szCs w:val="22"/>
+          <w:highlight w:val="cyan"/>
+        </w:rPr>
+        <w:t>localStorage</w:t>
+      </w:r>
+      <w:proofErr w:type="spellEnd"/>
+      <w:r>
+        <w:rPr>
+          <w:sz w:val="22"/>
+          <w:szCs w:val="22"/>
+          <w:highlight w:val="cyan"/>
+        </w:rPr>
+        <w:t>.</w:t>
+      </w:r>
+    </w:p>
+    <w:p>
+      <w:pPr>
+        <w:pStyle w:val="ListParagraph"/>
+        <w:numPr>
+          <w:ilvl w:val="1"/>
+          <w:numId w:val="2"/>
+        </w:numPr>
+        <w:spacing w:before="120" w:line="280" w:lineRule="exact"/>
+        <w:contextualSpacing w:val="0"/>
+        <w:rPr>
+          <w:sz w:val="22"/>
+          <w:szCs w:val="22"/>
+          <w:highlight w:val="cyan"/>
+        </w:rPr>
+      </w:pPr>
+      <w:r>
+        <w:rPr>
+          <w:sz w:val="22"/>
+          <w:szCs w:val="22"/>
+          <w:highlight w:val="cyan"/>
+        </w:rPr>
+        <w:t>Hide loading animation</w:t>
+      </w:r>
+    </w:p>
+    <w:p>
+      <w:pPr>
+        <w:pStyle w:val="ListParagraph"/>
+        <w:numPr>
+          <w:ilvl w:val="1"/>
+          <w:numId w:val="2"/>
+        </w:numPr>
+        <w:spacing w:before="120" w:line="280" w:lineRule="exact"/>
+        <w:contextualSpacing w:val="0"/>
+        <w:rPr>
+          <w:sz w:val="22"/>
+          <w:szCs w:val="22"/>
+          <w:highlight w:val="cyan"/>
+        </w:rPr>
+      </w:pPr>
+      <w:r>
+        <w:rPr>
+          <w:sz w:val="22"/>
+          <w:szCs w:val="22"/>
+          <w:highlight w:val="cyan"/>
+        </w:rPr>
+        <w:t>Display races and then hide results and qualifying area</w:t>
       </w:r>
     </w:p>
     <w:p>
@@ -5749,93 +6155,130 @@
         <w:rPr>
           <w:sz w:val="22"/>
           <w:szCs w:val="22"/>
-        </w:rPr>
-      </w:pPr>
-      <w:r>
-        <w:rPr>
-          <w:sz w:val="22"/>
-          <w:szCs w:val="22"/>
-        </w:rPr>
-        <w:t xml:space="preserve">Your </w:t>
-      </w:r>
-      <w:r>
-        <w:rPr>
-          <w:rFonts w:ascii="Consolas" w:hAnsi="Consolas" w:cs="Courier New"/>
-          <w:sz w:val="22"/>
-          <w:szCs w:val="22"/>
-        </w:rPr>
-        <w:t>index.html</w:t>
-      </w:r>
-      <w:r>
-        <w:rPr>
-          <w:sz w:val="22"/>
-          <w:szCs w:val="22"/>
-        </w:rPr>
-        <w:t xml:space="preserve"> file </w:t>
-      </w:r>
-      <w:r>
-        <w:rPr>
-          <w:sz w:val="22"/>
-          <w:szCs w:val="22"/>
-        </w:rPr>
-        <w:t xml:space="preserve">will include the markup for </w:t>
-      </w:r>
-      <w:r>
-        <w:rPr>
-          <w:sz w:val="22"/>
-          <w:szCs w:val="22"/>
-        </w:rPr>
-        <w:t xml:space="preserve">all </w:t>
-      </w:r>
-      <w:r>
-        <w:rPr>
-          <w:sz w:val="22"/>
-          <w:szCs w:val="22"/>
-        </w:rPr>
-        <w:t>your</w:t>
-      </w:r>
-      <w:r>
-        <w:rPr>
-          <w:sz w:val="22"/>
-          <w:szCs w:val="22"/>
-        </w:rPr>
-        <w:t xml:space="preserve"> views</w:t>
-      </w:r>
-      <w:r>
-        <w:rPr>
-          <w:sz w:val="22"/>
-          <w:szCs w:val="22"/>
-        </w:rPr>
-        <w:t xml:space="preserve">. Your JavaScript code will programmatically hide/unhide (i.e., change the </w:t>
-      </w:r>
-      <w:r>
-        <w:rPr>
-          <w:rFonts w:ascii="Consolas" w:hAnsi="Consolas" w:cs="Courier New"/>
-          <w:sz w:val="22"/>
-          <w:szCs w:val="22"/>
-        </w:rPr>
-        <w:t>display</w:t>
-      </w:r>
-      <w:r>
-        <w:rPr>
-          <w:sz w:val="22"/>
-          <w:szCs w:val="22"/>
-        </w:rPr>
-        <w:t xml:space="preserve"> value) the relevant markup container for the</w:t>
-      </w:r>
-      <w:r>
-        <w:rPr>
-          <w:sz w:val="22"/>
-          <w:szCs w:val="22"/>
-        </w:rPr>
-        <w:t xml:space="preserve">se </w:t>
-      </w:r>
-      <w:r>
-        <w:rPr>
-          <w:sz w:val="22"/>
-          <w:szCs w:val="22"/>
-        </w:rPr>
-        <w:t>views.</w:t>
+          <w:highlight w:val="cyan"/>
+        </w:rPr>
+      </w:pPr>
+      <w:r>
+        <w:rPr>
+          <w:sz w:val="22"/>
+          <w:szCs w:val="22"/>
+          <w:highlight w:val="cyan"/>
+        </w:rPr>
+        <w:t xml:space="preserve">Recommended program flow </w:t>
+      </w:r>
+      <w:r>
+        <w:rPr>
+          <w:i/>
+          <w:iCs/>
+          <w:sz w:val="22"/>
+          <w:szCs w:val="22"/>
+          <w:highlight w:val="cyan"/>
+        </w:rPr>
+        <w:t>after</w:t>
+      </w:r>
+      <w:r>
+        <w:rPr>
+          <w:sz w:val="22"/>
+          <w:szCs w:val="22"/>
+          <w:highlight w:val="cyan"/>
+        </w:rPr>
+        <w:t xml:space="preserve"> user selects race:</w:t>
+      </w:r>
+    </w:p>
+    <w:p>
+      <w:pPr>
+        <w:pStyle w:val="ListParagraph"/>
+        <w:numPr>
+          <w:ilvl w:val="1"/>
+          <w:numId w:val="2"/>
+        </w:numPr>
+        <w:spacing w:before="120" w:line="280" w:lineRule="exact"/>
+        <w:contextualSpacing w:val="0"/>
+        <w:rPr>
+          <w:sz w:val="22"/>
+          <w:szCs w:val="22"/>
+          <w:highlight w:val="cyan"/>
+        </w:rPr>
+      </w:pPr>
+      <w:r>
+        <w:rPr>
+          <w:sz w:val="22"/>
+          <w:szCs w:val="22"/>
+          <w:highlight w:val="cyan"/>
+        </w:rPr>
+        <w:t>Retrieve the relevant race object from the race data in memory (from steps 2a or 2c). Find will be your friend.</w:t>
+      </w:r>
+    </w:p>
+    <w:p>
+      <w:pPr>
+        <w:pStyle w:val="ListParagraph"/>
+        <w:numPr>
+          <w:ilvl w:val="1"/>
+          <w:numId w:val="2"/>
+        </w:numPr>
+        <w:spacing w:before="120" w:line="280" w:lineRule="exact"/>
+        <w:contextualSpacing w:val="0"/>
+        <w:rPr>
+          <w:sz w:val="22"/>
+          <w:szCs w:val="22"/>
+          <w:highlight w:val="cyan"/>
+        </w:rPr>
+      </w:pPr>
+      <w:r>
+        <w:rPr>
+          <w:sz w:val="22"/>
+          <w:szCs w:val="22"/>
+          <w:highlight w:val="cyan"/>
+        </w:rPr>
+        <w:t>Retrieve the relevant results for that race from the results data in memory (from steps 2a or 2d). Filter will be your friend.</w:t>
+      </w:r>
+    </w:p>
+    <w:p>
+      <w:pPr>
+        <w:pStyle w:val="ListParagraph"/>
+        <w:numPr>
+          <w:ilvl w:val="1"/>
+          <w:numId w:val="2"/>
+        </w:numPr>
+        <w:spacing w:before="120" w:line="280" w:lineRule="exact"/>
+        <w:contextualSpacing w:val="0"/>
+        <w:rPr>
+          <w:sz w:val="22"/>
+          <w:szCs w:val="22"/>
+          <w:highlight w:val="cyan"/>
+        </w:rPr>
+      </w:pPr>
+      <w:r>
+        <w:rPr>
+          <w:sz w:val="22"/>
+          <w:szCs w:val="22"/>
+          <w:highlight w:val="cyan"/>
+        </w:rPr>
+        <w:t>Retrieve the relevant qualifying for that race from the qualifying data in memory (from steps 2a or 2e). Filter will be your friend.</w:t>
+      </w:r>
+    </w:p>
+    <w:p>
+      <w:pPr>
+        <w:pStyle w:val="ListParagraph"/>
+        <w:numPr>
+          <w:ilvl w:val="1"/>
+          <w:numId w:val="2"/>
+        </w:numPr>
+        <w:spacing w:before="120" w:line="280" w:lineRule="exact"/>
+        <w:contextualSpacing w:val="0"/>
+        <w:rPr>
+          <w:sz w:val="22"/>
+          <w:szCs w:val="22"/>
+          <w:highlight w:val="cyan"/>
+        </w:rPr>
+      </w:pPr>
+      <w:r>
+        <w:rPr>
+          <w:sz w:val="22"/>
+          <w:szCs w:val="22"/>
+          <w:highlight w:val="cyan"/>
+        </w:rPr>
+        <w:t>Display the race, results, and qualifying data. This will likely require clearing existing data.</w:t>
       </w:r>
     </w:p>
     <w:p>
@@ -5850,13 +6293,299 @@
         <w:rPr>
           <w:sz w:val="22"/>
           <w:szCs w:val="22"/>
-        </w:rPr>
-      </w:pPr>
-      <w:r>
-        <w:rPr>
-          <w:sz w:val="22"/>
-          <w:szCs w:val="22"/>
-        </w:rPr>
+          <w:highlight w:val="cyan"/>
+        </w:rPr>
+      </w:pPr>
+      <w:r>
+        <w:rPr>
+          <w:sz w:val="22"/>
+          <w:szCs w:val="22"/>
+          <w:highlight w:val="cyan"/>
+        </w:rPr>
+        <w:t xml:space="preserve">Recommended program flow </w:t>
+      </w:r>
+      <w:r>
+        <w:rPr>
+          <w:i/>
+          <w:iCs/>
+          <w:sz w:val="22"/>
+          <w:szCs w:val="22"/>
+          <w:highlight w:val="cyan"/>
+        </w:rPr>
+        <w:t>after</w:t>
+      </w:r>
+      <w:r>
+        <w:rPr>
+          <w:sz w:val="22"/>
+          <w:szCs w:val="22"/>
+          <w:highlight w:val="cyan"/>
+        </w:rPr>
+        <w:t xml:space="preserve"> user selects a new sort </w:t>
+      </w:r>
+      <w:proofErr w:type="gramStart"/>
+      <w:r>
+        <w:rPr>
+          <w:sz w:val="22"/>
+          <w:szCs w:val="22"/>
+          <w:highlight w:val="cyan"/>
+        </w:rPr>
+        <w:t>criteria</w:t>
+      </w:r>
+      <w:proofErr w:type="gramEnd"/>
+      <w:r>
+        <w:rPr>
+          <w:sz w:val="22"/>
+          <w:szCs w:val="22"/>
+          <w:highlight w:val="cyan"/>
+        </w:rPr>
+        <w:t>:</w:t>
+      </w:r>
+    </w:p>
+    <w:p>
+      <w:pPr>
+        <w:pStyle w:val="ListParagraph"/>
+        <w:numPr>
+          <w:ilvl w:val="1"/>
+          <w:numId w:val="2"/>
+        </w:numPr>
+        <w:spacing w:before="120" w:line="280" w:lineRule="exact"/>
+        <w:contextualSpacing w:val="0"/>
+        <w:rPr>
+          <w:sz w:val="22"/>
+          <w:szCs w:val="22"/>
+          <w:highlight w:val="cyan"/>
+        </w:rPr>
+      </w:pPr>
+      <w:r>
+        <w:rPr>
+          <w:sz w:val="22"/>
+          <w:szCs w:val="22"/>
+          <w:highlight w:val="cyan"/>
+        </w:rPr>
+        <w:t>Determine what the sort order should be. Bracket notation can be helpful in avoiding multiple if…else structures.</w:t>
+      </w:r>
+    </w:p>
+    <w:p>
+      <w:pPr>
+        <w:pStyle w:val="ListParagraph"/>
+        <w:numPr>
+          <w:ilvl w:val="1"/>
+          <w:numId w:val="2"/>
+        </w:numPr>
+        <w:spacing w:before="120" w:line="280" w:lineRule="exact"/>
+        <w:contextualSpacing w:val="0"/>
+        <w:rPr>
+          <w:sz w:val="22"/>
+          <w:szCs w:val="22"/>
+          <w:highlight w:val="cyan"/>
+        </w:rPr>
+      </w:pPr>
+      <w:r>
+        <w:rPr>
+          <w:sz w:val="22"/>
+          <w:szCs w:val="22"/>
+          <w:highlight w:val="cyan"/>
+        </w:rPr>
+        <w:t>Sort the data</w:t>
+      </w:r>
+    </w:p>
+    <w:p>
+      <w:pPr>
+        <w:pStyle w:val="ListParagraph"/>
+        <w:numPr>
+          <w:ilvl w:val="1"/>
+          <w:numId w:val="2"/>
+        </w:numPr>
+        <w:spacing w:before="120" w:line="280" w:lineRule="exact"/>
+        <w:contextualSpacing w:val="0"/>
+        <w:rPr>
+          <w:sz w:val="22"/>
+          <w:szCs w:val="22"/>
+          <w:highlight w:val="cyan"/>
+        </w:rPr>
+      </w:pPr>
+      <w:r>
+        <w:rPr>
+          <w:sz w:val="22"/>
+          <w:szCs w:val="22"/>
+          <w:highlight w:val="cyan"/>
+        </w:rPr>
+        <w:t>Display the race, results, and qualifying data.</w:t>
+      </w:r>
+    </w:p>
+    <w:p>
+      <w:pPr>
+        <w:pStyle w:val="ListParagraph"/>
+        <w:numPr>
+          <w:ilvl w:val="0"/>
+          <w:numId w:val="2"/>
+        </w:numPr>
+        <w:spacing w:before="120" w:line="280" w:lineRule="exact"/>
+        <w:contextualSpacing w:val="0"/>
+        <w:rPr>
+          <w:sz w:val="22"/>
+          <w:szCs w:val="22"/>
+        </w:rPr>
+      </w:pPr>
+      <w:r>
+        <w:rPr>
+          <w:sz w:val="22"/>
+          <w:szCs w:val="22"/>
+        </w:rPr>
+        <w:t xml:space="preserve">Remember that JSON and JavaScript are case sensitive. For instance, it is easy to type in </w:t>
+      </w:r>
+      <w:r>
+        <w:rPr>
+          <w:rFonts w:ascii="Consolas" w:hAnsi="Consolas" w:cs="Courier New"/>
+          <w:sz w:val="22"/>
+          <w:szCs w:val="22"/>
+        </w:rPr>
+        <w:t>Name</w:t>
+      </w:r>
+      <w:r>
+        <w:rPr>
+          <w:sz w:val="22"/>
+          <w:szCs w:val="22"/>
+        </w:rPr>
+        <w:t xml:space="preserve"> and it won’t work because the JSON field is actually </w:t>
+      </w:r>
+      <w:r>
+        <w:rPr>
+          <w:rFonts w:ascii="Consolas" w:hAnsi="Consolas" w:cs="Courier New"/>
+          <w:sz w:val="22"/>
+          <w:szCs w:val="22"/>
+        </w:rPr>
+        <w:t>name</w:t>
+      </w:r>
+      <w:r>
+        <w:rPr>
+          <w:sz w:val="22"/>
+          <w:szCs w:val="22"/>
+        </w:rPr>
+        <w:t>.</w:t>
+      </w:r>
+    </w:p>
+    <w:p>
+      <w:pPr>
+        <w:pStyle w:val="ListParagraph"/>
+        <w:numPr>
+          <w:ilvl w:val="0"/>
+          <w:numId w:val="2"/>
+        </w:numPr>
+        <w:spacing w:before="120" w:line="280" w:lineRule="exact"/>
+        <w:contextualSpacing w:val="0"/>
+        <w:rPr>
+          <w:sz w:val="22"/>
+          <w:szCs w:val="22"/>
+        </w:rPr>
+      </w:pPr>
+      <w:r>
+        <w:rPr>
+          <w:sz w:val="22"/>
+          <w:szCs w:val="22"/>
+        </w:rPr>
+        <w:t xml:space="preserve">Your </w:t>
+      </w:r>
+      <w:r>
+        <w:rPr>
+          <w:rFonts w:ascii="Consolas" w:hAnsi="Consolas" w:cs="Courier New"/>
+          <w:sz w:val="22"/>
+          <w:szCs w:val="22"/>
+        </w:rPr>
+        <w:t>index.html</w:t>
+      </w:r>
+      <w:r>
+        <w:rPr>
+          <w:sz w:val="22"/>
+          <w:szCs w:val="22"/>
+        </w:rPr>
+        <w:t xml:space="preserve"> file </w:t>
+      </w:r>
+      <w:r>
+        <w:rPr>
+          <w:sz w:val="22"/>
+          <w:szCs w:val="22"/>
+        </w:rPr>
+        <w:t xml:space="preserve">will include the markup for </w:t>
+      </w:r>
+      <w:r>
+        <w:rPr>
+          <w:sz w:val="22"/>
+          <w:szCs w:val="22"/>
+        </w:rPr>
+        <w:t xml:space="preserve">all </w:t>
+      </w:r>
+      <w:r>
+        <w:rPr>
+          <w:sz w:val="22"/>
+          <w:szCs w:val="22"/>
+        </w:rPr>
+        <w:t>your</w:t>
+      </w:r>
+      <w:r>
+        <w:rPr>
+          <w:sz w:val="22"/>
+          <w:szCs w:val="22"/>
+        </w:rPr>
+        <w:t xml:space="preserve"> views</w:t>
+      </w:r>
+      <w:r>
+        <w:rPr>
+          <w:sz w:val="22"/>
+          <w:szCs w:val="22"/>
+        </w:rPr>
+        <w:t xml:space="preserve">. Your JavaScript code will programmatically hide/unhide (i.e., change the </w:t>
+      </w:r>
+      <w:r>
+        <w:rPr>
+          <w:rFonts w:ascii="Consolas" w:hAnsi="Consolas" w:cs="Courier New"/>
+          <w:sz w:val="22"/>
+          <w:szCs w:val="22"/>
+        </w:rPr>
+        <w:t>display</w:t>
+      </w:r>
+      <w:r>
+        <w:rPr>
+          <w:sz w:val="22"/>
+          <w:szCs w:val="22"/>
+        </w:rPr>
+        <w:t xml:space="preserve"> value) the relevant markup container for the</w:t>
+      </w:r>
+      <w:r>
+        <w:rPr>
+          <w:sz w:val="22"/>
+          <w:szCs w:val="22"/>
+        </w:rPr>
+        <w:t xml:space="preserve">se </w:t>
+      </w:r>
+      <w:r>
+        <w:rPr>
+          <w:sz w:val="22"/>
+          <w:szCs w:val="22"/>
+        </w:rPr>
+        <w:t>views.</w:t>
+      </w:r>
+    </w:p>
+    <w:p>
+      <w:pPr>
+        <w:pStyle w:val="ListParagraph"/>
+        <w:numPr>
+          <w:ilvl w:val="0"/>
+          <w:numId w:val="2"/>
+        </w:numPr>
+        <w:spacing w:before="120" w:line="280" w:lineRule="exact"/>
+        <w:contextualSpacing w:val="0"/>
+        <w:rPr>
+          <w:sz w:val="22"/>
+          <w:szCs w:val="22"/>
+        </w:rPr>
+      </w:pPr>
+      <w:r>
+        <w:rPr>
+          <w:sz w:val="22"/>
+          <w:szCs w:val="22"/>
+        </w:rPr>
+        <w:lastRenderedPageBreak/>
         <w:t>Most of your visual design mark will be determined by how much effort you took to make the views look well designed. Simply throwing up the data with basic formatting will earn you minimal design marks.</w:t>
       </w:r>
     </w:p>
@@ -6067,7 +6796,7 @@
 </file>
 
 <file path=word/endnotes.xml><?xml version="1.0" encoding="utf-8"?>
-<w:endnotes xmlns:wpc="http://schemas.microsoft.com/office/word/2010/wordprocessingCanvas" xmlns:cx="http://schemas.microsoft.com/office/drawing/2014/chartex" xmlns:cx1="http://schemas.microsoft.com/office/drawing/2015/9/8/chartex" xmlns:cx2="http://schemas.microsoft.com/office/drawing/2015/10/21/chartex" xmlns:cx3="http://schemas.microsoft.com/office/drawing/2016/5/9/chartex" xmlns:cx4="http://schemas.microsoft.com/office/drawing/2016/5/10/chartex" xmlns:cx5="http://schemas.microsoft.com/office/drawing/2016/5/11/chartex" xmlns:cx6="http://schemas.microsoft.com/office/drawing/2016/5/12/chartex" xmlns:cx7="http://schemas.microsoft.com/office/drawing/2016/5/13/chartex" xmlns:cx8="http://schemas.microsoft.com/office/drawing/2016/5/14/chartex" xmlns:mc="http://schemas.openxmlformats.org/markup-compatibility/2006" xmlns:aink="http://schemas.microsoft.com/office/drawing/2016/ink" xmlns:am3d="http://schemas.microsoft.com/office/drawing/2017/model3d" xmlns:o="urn:schemas-microsoft-com:office:office" xmlns:oel="http://schemas.microsoft.com/office/2019/extlst" xmlns:r="http://schemas.openxmlformats.org/officeDocument/2006/relationships" xmlns:m="http://schemas.openxmlformats.org/officeDocument/2006/math" xmlns:v="urn:schemas-microsoft-com:vml" xmlns:wp14="http://schemas.microsoft.com/office/word/2010/wordprocessingDrawing" xmlns:wp="http://schemas.openxmlformats.org/drawingml/2006/wordprocessingDrawing" xmlns:w10="urn:schemas-microsoft-com:office:word" xmlns:w="http://schemas.openxmlformats.org/wordprocessingml/2006/main" xmlns:w14="http://schemas.microsoft.com/office/word/2010/wordml" xmlns:w15="http://schemas.microsoft.com/office/word/2012/wordml" xmlns:w16cex="http://schemas.microsoft.com/office/word/2018/wordml/cex" xmlns:w16cid="http://schemas.microsoft.com/office/word/2016/wordml/cid" xmlns:w16="http://schemas.microsoft.com/office/word/2018/wordml" xmlns:w16du="http://schemas.microsoft.com/office/word/2023/wordml/word16du" xmlns:w16sdtdh="http://schemas.microsoft.com/office/word/2020/wordml/sdtdatahash" xmlns:w16se="http://schemas.microsoft.com/office/word/2015/wordml/symex" xmlns:wpg="http://schemas.microsoft.com/office/word/2010/wordprocessingGroup" xmlns:wpi="http://schemas.microsoft.com/office/word/2010/wordprocessingInk" xmlns:wne="http://schemas.microsoft.com/office/word/2006/wordml" xmlns:wps="http://schemas.microsoft.com/office/word/2010/wordprocessingShape" mc:Ignorable="w14 w15 w16se w16cid w16 w16cex w16sdtdh w16du wp14">
+<w:endnotes xmlns:wpc="http://schemas.microsoft.com/office/word/2010/wordprocessingCanvas" xmlns:cx="http://schemas.microsoft.com/office/drawing/2014/chartex" xmlns:cx1="http://schemas.microsoft.com/office/drawing/2015/9/8/chartex" xmlns:cx2="http://schemas.microsoft.com/office/drawing/2015/10/21/chartex" xmlns:cx3="http://schemas.microsoft.com/office/drawing/2016/5/9/chartex" xmlns:cx4="http://schemas.microsoft.com/office/drawing/2016/5/10/chartex" xmlns:cx5="http://schemas.microsoft.com/office/drawing/2016/5/11/chartex" xmlns:cx6="http://schemas.microsoft.com/office/drawing/2016/5/12/chartex" xmlns:cx7="http://schemas.microsoft.com/office/drawing/2016/5/13/chartex" xmlns:cx8="http://schemas.microsoft.com/office/drawing/2016/5/14/chartex" xmlns:mc="http://schemas.openxmlformats.org/markup-compatibility/2006" xmlns:aink="http://schemas.microsoft.com/office/drawing/2016/ink" xmlns:am3d="http://schemas.microsoft.com/office/drawing/2017/model3d" xmlns:o="urn:schemas-microsoft-com:office:office" xmlns:r="http://schemas.openxmlformats.org/officeDocument/2006/relationships" xmlns:m="http://schemas.openxmlformats.org/officeDocument/2006/math" xmlns:v="urn:schemas-microsoft-com:vml" xmlns:wp14="http://schemas.microsoft.com/office/word/2010/wordprocessingDrawing" xmlns:wp="http://schemas.openxmlformats.org/drawingml/2006/wordprocessingDrawing" xmlns:w10="urn:schemas-microsoft-com:office:word" xmlns:w="http://schemas.openxmlformats.org/wordprocessingml/2006/main" xmlns:w14="http://schemas.microsoft.com/office/word/2010/wordml" xmlns:w15="http://schemas.microsoft.com/office/word/2012/wordml" xmlns:w16cex="http://schemas.microsoft.com/office/word/2018/wordml/cex" xmlns:w16cid="http://schemas.microsoft.com/office/word/2016/wordml/cid" xmlns:w16="http://schemas.microsoft.com/office/word/2018/wordml" xmlns:w16sdtdh="http://schemas.microsoft.com/office/word/2020/wordml/sdtdatahash" xmlns:w16se="http://schemas.microsoft.com/office/word/2015/wordml/symex" xmlns:wpg="http://schemas.microsoft.com/office/word/2010/wordprocessingGroup" xmlns:wpi="http://schemas.microsoft.com/office/word/2010/wordprocessingInk" xmlns:wne="http://schemas.microsoft.com/office/word/2006/wordml" xmlns:wps="http://schemas.microsoft.com/office/word/2010/wordprocessingShape" mc:Ignorable="w14 w15 w16se w16cid w16 w16cex w16sdtdh wp14">
   <w:endnote w:type="separator" w:id="-1">
     <w:p>
       <w:r>
@@ -6086,7 +6815,7 @@
 </file>
 
 <file path=word/footnotes.xml><?xml version="1.0" encoding="utf-8"?>
-<w:footnotes xmlns:wpc="http://schemas.microsoft.com/office/word/2010/wordprocessingCanvas" xmlns:cx="http://schemas.microsoft.com/office/drawing/2014/chartex" xmlns:cx1="http://schemas.microsoft.com/office/drawing/2015/9/8/chartex" xmlns:cx2="http://schemas.microsoft.com/office/drawing/2015/10/21/chartex" xmlns:cx3="http://schemas.microsoft.com/office/drawing/2016/5/9/chartex" xmlns:cx4="http://schemas.microsoft.com/office/drawing/2016/5/10/chartex" xmlns:cx5="http://schemas.microsoft.com/office/drawing/2016/5/11/chartex" xmlns:cx6="http://schemas.microsoft.com/office/drawing/2016/5/12/chartex" xmlns:cx7="http://schemas.microsoft.com/office/drawing/2016/5/13/chartex" xmlns:cx8="http://schemas.microsoft.com/office/drawing/2016/5/14/chartex" xmlns:mc="http://schemas.openxmlformats.org/markup-compatibility/2006" xmlns:aink="http://schemas.microsoft.com/office/drawing/2016/ink" xmlns:am3d="http://schemas.microsoft.com/office/drawing/2017/model3d" xmlns:o="urn:schemas-microsoft-com:office:office" xmlns:oel="http://schemas.microsoft.com/office/2019/extlst" xmlns:r="http://schemas.openxmlformats.org/officeDocument/2006/relationships" xmlns:m="http://schemas.openxmlformats.org/officeDocument/2006/math" xmlns:v="urn:schemas-microsoft-com:vml" xmlns:wp14="http://schemas.microsoft.com/office/word/2010/wordprocessingDrawing" xmlns:wp="http://schemas.openxmlformats.org/drawingml/2006/wordprocessingDrawing" xmlns:w10="urn:schemas-microsoft-com:office:word" xmlns:w="http://schemas.openxmlformats.org/wordprocessingml/2006/main" xmlns:w14="http://schemas.microsoft.com/office/word/2010/wordml" xmlns:w15="http://schemas.microsoft.com/office/word/2012/wordml" xmlns:w16cex="http://schemas.microsoft.com/office/word/2018/wordml/cex" xmlns:w16cid="http://schemas.microsoft.com/office/word/2016/wordml/cid" xmlns:w16="http://schemas.microsoft.com/office/word/2018/wordml" xmlns:w16du="http://schemas.microsoft.com/office/word/2023/wordml/word16du" xmlns:w16sdtdh="http://schemas.microsoft.com/office/word/2020/wordml/sdtdatahash" xmlns:w16se="http://schemas.microsoft.com/office/word/2015/wordml/symex" xmlns:wpg="http://schemas.microsoft.com/office/word/2010/wordprocessingGroup" xmlns:wpi="http://schemas.microsoft.com/office/word/2010/wordprocessingInk" xmlns:wne="http://schemas.microsoft.com/office/word/2006/wordml" xmlns:wps="http://schemas.microsoft.com/office/word/2010/wordprocessingShape" mc:Ignorable="w14 w15 w16se w16cid w16 w16cex w16sdtdh w16du wp14">
+<w:footnotes xmlns:wpc="http://schemas.microsoft.com/office/word/2010/wordprocessingCanvas" xmlns:cx="http://schemas.microsoft.com/office/drawing/2014/chartex" xmlns:cx1="http://schemas.microsoft.com/office/drawing/2015/9/8/chartex" xmlns:cx2="http://schemas.microsoft.com/office/drawing/2015/10/21/chartex" xmlns:cx3="http://schemas.microsoft.com/office/drawing/2016/5/9/chartex" xmlns:cx4="http://schemas.microsoft.com/office/drawing/2016/5/10/chartex" xmlns:cx5="http://schemas.microsoft.com/office/drawing/2016/5/11/chartex" xmlns:cx6="http://schemas.microsoft.com/office/drawing/2016/5/12/chartex" xmlns:cx7="http://schemas.microsoft.com/office/drawing/2016/5/13/chartex" xmlns:cx8="http://schemas.microsoft.com/office/drawing/2016/5/14/chartex" xmlns:mc="http://schemas.openxmlformats.org/markup-compatibility/2006" xmlns:aink="http://schemas.microsoft.com/office/drawing/2016/ink" xmlns:am3d="http://schemas.microsoft.com/office/drawing/2017/model3d" xmlns:o="urn:schemas-microsoft-com:office:office" xmlns:r="http://schemas.openxmlformats.org/officeDocument/2006/relationships" xmlns:m="http://schemas.openxmlformats.org/officeDocument/2006/math" xmlns:v="urn:schemas-microsoft-com:vml" xmlns:wp14="http://schemas.microsoft.com/office/word/2010/wordprocessingDrawing" xmlns:wp="http://schemas.openxmlformats.org/drawingml/2006/wordprocessingDrawing" xmlns:w10="urn:schemas-microsoft-com:office:word" xmlns:w="http://schemas.openxmlformats.org/wordprocessingml/2006/main" xmlns:w14="http://schemas.microsoft.com/office/word/2010/wordml" xmlns:w15="http://schemas.microsoft.com/office/word/2012/wordml" xmlns:w16cex="http://schemas.microsoft.com/office/word/2018/wordml/cex" xmlns:w16cid="http://schemas.microsoft.com/office/word/2016/wordml/cid" xmlns:w16="http://schemas.microsoft.com/office/word/2018/wordml" xmlns:w16sdtdh="http://schemas.microsoft.com/office/word/2020/wordml/sdtdatahash" xmlns:w16se="http://schemas.microsoft.com/office/word/2015/wordml/symex" xmlns:wpg="http://schemas.microsoft.com/office/word/2010/wordprocessingGroup" xmlns:wpi="http://schemas.microsoft.com/office/word/2010/wordprocessingInk" xmlns:wne="http://schemas.microsoft.com/office/word/2006/wordml" xmlns:wps="http://schemas.microsoft.com/office/word/2010/wordprocessingShape" mc:Ignorable="w14 w15 w16se w16cid w16 w16cex w16sdtdh wp14">
   <w:footnote w:type="separator" w:id="-1">
     <w:p>
       <w:r>
@@ -6105,7 +6834,7 @@
 </file>
 
 <file path=word/header1.xml><?xml version="1.0" encoding="utf-8"?>
-<w:hdr xmlns:wpc="http://schemas.microsoft.com/office/word/2010/wordprocessingCanvas" xmlns:cx="http://schemas.microsoft.com/office/drawing/2014/chartex" xmlns:cx1="http://schemas.microsoft.com/office/drawing/2015/9/8/chartex" xmlns:cx2="http://schemas.microsoft.com/office/drawing/2015/10/21/chartex" xmlns:cx3="http://schemas.microsoft.com/office/drawing/2016/5/9/chartex" xmlns:cx4="http://schemas.microsoft.com/office/drawing/2016/5/10/chartex" xmlns:cx5="http://schemas.microsoft.com/office/drawing/2016/5/11/chartex" xmlns:cx6="http://schemas.microsoft.com/office/drawing/2016/5/12/chartex" xmlns:cx7="http://schemas.microsoft.com/office/drawing/2016/5/13/chartex" xmlns:cx8="http://schemas.microsoft.com/office/drawing/2016/5/14/chartex" xmlns:mc="http://schemas.openxmlformats.org/markup-compatibility/2006" xmlns:aink="http://schemas.microsoft.com/office/drawing/2016/ink" xmlns:am3d="http://schemas.microsoft.com/office/drawing/2017/model3d" xmlns:o="urn:schemas-microsoft-com:office:office" xmlns:oel="http://schemas.microsoft.com/office/2019/extlst" xmlns:r="http://schemas.openxmlformats.org/officeDocument/2006/relationships" xmlns:m="http://schemas.openxmlformats.org/officeDocument/2006/math" xmlns:v="urn:schemas-microsoft-com:vml" xmlns:wp14="http://schemas.microsoft.com/office/word/2010/wordprocessingDrawing" xmlns:wp="http://schemas.openxmlformats.org/drawingml/2006/wordprocessingDrawing" xmlns:w10="urn:schemas-microsoft-com:office:word" xmlns:w="http://schemas.openxmlformats.org/wordprocessingml/2006/main" xmlns:w14="http://schemas.microsoft.com/office/word/2010/wordml" xmlns:w15="http://schemas.microsoft.com/office/word/2012/wordml" xmlns:w16cex="http://schemas.microsoft.com/office/word/2018/wordml/cex" xmlns:w16cid="http://schemas.microsoft.com/office/word/2016/wordml/cid" xmlns:w16="http://schemas.microsoft.com/office/word/2018/wordml" xmlns:w16du="http://schemas.microsoft.com/office/word/2023/wordml/word16du" xmlns:w16sdtdh="http://schemas.microsoft.com/office/word/2020/wordml/sdtdatahash" xmlns:w16se="http://schemas.microsoft.com/office/word/2015/wordml/symex" xmlns:wpg="http://schemas.microsoft.com/office/word/2010/wordprocessingGroup" xmlns:wpi="http://schemas.microsoft.com/office/word/2010/wordprocessingInk" xmlns:wne="http://schemas.microsoft.com/office/word/2006/wordml" xmlns:wps="http://schemas.microsoft.com/office/word/2010/wordprocessingShape" mc:Ignorable="w14 w15 w16se w16cid w16 w16cex w16sdtdh w16du wp14">
+<w:hdr xmlns:wpc="http://schemas.microsoft.com/office/word/2010/wordprocessingCanvas" xmlns:cx="http://schemas.microsoft.com/office/drawing/2014/chartex" xmlns:cx1="http://schemas.microsoft.com/office/drawing/2015/9/8/chartex" xmlns:cx2="http://schemas.microsoft.com/office/drawing/2015/10/21/chartex" xmlns:cx3="http://schemas.microsoft.com/office/drawing/2016/5/9/chartex" xmlns:cx4="http://schemas.microsoft.com/office/drawing/2016/5/10/chartex" xmlns:cx5="http://schemas.microsoft.com/office/drawing/2016/5/11/chartex" xmlns:cx6="http://schemas.microsoft.com/office/drawing/2016/5/12/chartex" xmlns:cx7="http://schemas.microsoft.com/office/drawing/2016/5/13/chartex" xmlns:cx8="http://schemas.microsoft.com/office/drawing/2016/5/14/chartex" xmlns:mc="http://schemas.openxmlformats.org/markup-compatibility/2006" xmlns:aink="http://schemas.microsoft.com/office/drawing/2016/ink" xmlns:am3d="http://schemas.microsoft.com/office/drawing/2017/model3d" xmlns:o="urn:schemas-microsoft-com:office:office" xmlns:r="http://schemas.openxmlformats.org/officeDocument/2006/relationships" xmlns:m="http://schemas.openxmlformats.org/officeDocument/2006/math" xmlns:v="urn:schemas-microsoft-com:vml" xmlns:wp14="http://schemas.microsoft.com/office/word/2010/wordprocessingDrawing" xmlns:wp="http://schemas.openxmlformats.org/drawingml/2006/wordprocessingDrawing" xmlns:w10="urn:schemas-microsoft-com:office:word" xmlns:w="http://schemas.openxmlformats.org/wordprocessingml/2006/main" xmlns:w14="http://schemas.microsoft.com/office/word/2010/wordml" xmlns:w15="http://schemas.microsoft.com/office/word/2012/wordml" xmlns:w16cex="http://schemas.microsoft.com/office/word/2018/wordml/cex" xmlns:w16cid="http://schemas.microsoft.com/office/word/2016/wordml/cid" xmlns:w16="http://schemas.microsoft.com/office/word/2018/wordml" xmlns:w16sdtdh="http://schemas.microsoft.com/office/word/2020/wordml/sdtdatahash" xmlns:w16se="http://schemas.microsoft.com/office/word/2015/wordml/symex" xmlns:wpg="http://schemas.microsoft.com/office/word/2010/wordprocessingGroup" xmlns:wpi="http://schemas.microsoft.com/office/word/2010/wordprocessingInk" xmlns:wne="http://schemas.microsoft.com/office/word/2006/wordml" xmlns:wps="http://schemas.microsoft.com/office/word/2010/wordprocessingShape" mc:Ignorable="w14 w15 w16se w16cid w16 w16cex w16sdtdh wp14">
   <w:sdt>
     <w:sdtPr>
       <w:id w:val="1519964153"/>
@@ -6114,6 +6843,7 @@
         <w:docPartUnique/>
       </w:docPartObj>
     </w:sdtPr>
+    <w:sdtEndPr/>
     <w:sdtContent>
       <w:p>
         <w:pPr>
@@ -6153,7 +6883,7 @@
 </file>
 
 <file path=word/numbering.xml><?xml version="1.0" encoding="utf-8"?>
-<w:numbering xmlns:wpc="http://schemas.microsoft.com/office/word/2010/wordprocessingCanvas" xmlns:cx="http://schemas.microsoft.com/office/drawing/2014/chartex" xmlns:cx1="http://schemas.microsoft.com/office/drawing/2015/9/8/chartex" xmlns:cx2="http://schemas.microsoft.com/office/drawing/2015/10/21/chartex" xmlns:cx3="http://schemas.microsoft.com/office/drawing/2016/5/9/chartex" xmlns:cx4="http://schemas.microsoft.com/office/drawing/2016/5/10/chartex" xmlns:cx5="http://schemas.microsoft.com/office/drawing/2016/5/11/chartex" xmlns:cx6="http://schemas.microsoft.com/office/drawing/2016/5/12/chartex" xmlns:cx7="http://schemas.microsoft.com/office/drawing/2016/5/13/chartex" xmlns:cx8="http://schemas.microsoft.com/office/drawing/2016/5/14/chartex" xmlns:mc="http://schemas.openxmlformats.org/markup-compatibility/2006" xmlns:aink="http://schemas.microsoft.com/office/drawing/2016/ink" xmlns:am3d="http://schemas.microsoft.com/office/drawing/2017/model3d" xmlns:o="urn:schemas-microsoft-com:office:office" xmlns:oel="http://schemas.microsoft.com/office/2019/extlst" xmlns:r="http://schemas.openxmlformats.org/officeDocument/2006/relationships" xmlns:m="http://schemas.openxmlformats.org/officeDocument/2006/math" xmlns:v="urn:schemas-microsoft-com:vml" xmlns:wp14="http://schemas.microsoft.com/office/word/2010/wordprocessingDrawing" xmlns:wp="http://schemas.openxmlformats.org/drawingml/2006/wordprocessingDrawing" xmlns:w10="urn:schemas-microsoft-com:office:word" xmlns:w="http://schemas.openxmlformats.org/wordprocessingml/2006/main" xmlns:w14="http://schemas.microsoft.com/office/word/2010/wordml" xmlns:w15="http://schemas.microsoft.com/office/word/2012/wordml" xmlns:w16cex="http://schemas.microsoft.com/office/word/2018/wordml/cex" xmlns:w16cid="http://schemas.microsoft.com/office/word/2016/wordml/cid" xmlns:w16="http://schemas.microsoft.com/office/word/2018/wordml" xmlns:w16du="http://schemas.microsoft.com/office/word/2023/wordml/word16du" xmlns:w16sdtdh="http://schemas.microsoft.com/office/word/2020/wordml/sdtdatahash" xmlns:w16se="http://schemas.microsoft.com/office/word/2015/wordml/symex" xmlns:wpg="http://schemas.microsoft.com/office/word/2010/wordprocessingGroup" xmlns:wpi="http://schemas.microsoft.com/office/word/2010/wordprocessingInk" xmlns:wne="http://schemas.microsoft.com/office/word/2006/wordml" xmlns:wps="http://schemas.microsoft.com/office/word/2010/wordprocessingShape" mc:Ignorable="w14 w15 w16se w16cid w16 w16cex w16sdtdh w16du wp14">
+<w:numbering xmlns:wpc="http://schemas.microsoft.com/office/word/2010/wordprocessingCanvas" xmlns:cx="http://schemas.microsoft.com/office/drawing/2014/chartex" xmlns:cx1="http://schemas.microsoft.com/office/drawing/2015/9/8/chartex" xmlns:cx2="http://schemas.microsoft.com/office/drawing/2015/10/21/chartex" xmlns:cx3="http://schemas.microsoft.com/office/drawing/2016/5/9/chartex" xmlns:cx4="http://schemas.microsoft.com/office/drawing/2016/5/10/chartex" xmlns:cx5="http://schemas.microsoft.com/office/drawing/2016/5/11/chartex" xmlns:cx6="http://schemas.microsoft.com/office/drawing/2016/5/12/chartex" xmlns:cx7="http://schemas.microsoft.com/office/drawing/2016/5/13/chartex" xmlns:cx8="http://schemas.microsoft.com/office/drawing/2016/5/14/chartex" xmlns:mc="http://schemas.openxmlformats.org/markup-compatibility/2006" xmlns:aink="http://schemas.microsoft.com/office/drawing/2016/ink" xmlns:am3d="http://schemas.microsoft.com/office/drawing/2017/model3d" xmlns:o="urn:schemas-microsoft-com:office:office" xmlns:r="http://schemas.openxmlformats.org/officeDocument/2006/relationships" xmlns:m="http://schemas.openxmlformats.org/officeDocument/2006/math" xmlns:v="urn:schemas-microsoft-com:vml" xmlns:wp14="http://schemas.microsoft.com/office/word/2010/wordprocessingDrawing" xmlns:wp="http://schemas.openxmlformats.org/drawingml/2006/wordprocessingDrawing" xmlns:w10="urn:schemas-microsoft-com:office:word" xmlns:w="http://schemas.openxmlformats.org/wordprocessingml/2006/main" xmlns:w14="http://schemas.microsoft.com/office/word/2010/wordml" xmlns:w15="http://schemas.microsoft.com/office/word/2012/wordml" xmlns:w16cex="http://schemas.microsoft.com/office/word/2018/wordml/cex" xmlns:w16cid="http://schemas.microsoft.com/office/word/2016/wordml/cid" xmlns:w16="http://schemas.microsoft.com/office/word/2018/wordml" xmlns:w16sdtdh="http://schemas.microsoft.com/office/word/2020/wordml/sdtdatahash" xmlns:w16se="http://schemas.microsoft.com/office/word/2015/wordml/symex" xmlns:wpg="http://schemas.microsoft.com/office/word/2010/wordprocessingGroup" xmlns:wpi="http://schemas.microsoft.com/office/word/2010/wordprocessingInk" xmlns:wne="http://schemas.microsoft.com/office/word/2006/wordml" xmlns:wps="http://schemas.microsoft.com/office/word/2010/wordprocessingShape" mc:Ignorable="w14 w15 w16se w16cid w16 w16cex w16sdtdh wp14">
   <w:abstractNum w:abstractNumId="0" w15:restartNumberingAfterBreak="0">
     <w:nsid w:val="0B864EF2"/>
     <w:multiLevelType w:val="hybridMultilevel"/>
@@ -6824,7 +7554,7 @@
         <w:rFonts w:hint="default"/>
       </w:rPr>
     </w:lvl>
-    <w:lvl w:ilvl="1" w:tplc="10090019" w:tentative="1">
+    <w:lvl w:ilvl="1" w:tplc="10090019">
       <w:start w:val="1"/>
       <w:numFmt w:val="lowerLetter"/>
       <w:lvlText w:val="%2."/>
@@ -7123,38 +7853,38 @@
       </w:pPr>
     </w:lvl>
   </w:abstractNum>
-  <w:num w:numId="1" w16cid:durableId="1440297740">
+  <w:num w:numId="1">
     <w:abstractNumId w:val="8"/>
   </w:num>
-  <w:num w:numId="2" w16cid:durableId="1043604331">
+  <w:num w:numId="2">
     <w:abstractNumId w:val="6"/>
   </w:num>
-  <w:num w:numId="3" w16cid:durableId="1333606700">
+  <w:num w:numId="3">
     <w:abstractNumId w:val="3"/>
   </w:num>
-  <w:num w:numId="4" w16cid:durableId="872230494">
+  <w:num w:numId="4">
     <w:abstractNumId w:val="4"/>
   </w:num>
-  <w:num w:numId="5" w16cid:durableId="126168919">
+  <w:num w:numId="5">
     <w:abstractNumId w:val="7"/>
   </w:num>
-  <w:num w:numId="6" w16cid:durableId="772827300">
+  <w:num w:numId="6">
     <w:abstractNumId w:val="0"/>
   </w:num>
-  <w:num w:numId="7" w16cid:durableId="78068208">
+  <w:num w:numId="7">
     <w:abstractNumId w:val="2"/>
   </w:num>
-  <w:num w:numId="8" w16cid:durableId="1436948435">
+  <w:num w:numId="8">
     <w:abstractNumId w:val="1"/>
   </w:num>
-  <w:num w:numId="9" w16cid:durableId="1980112411">
+  <w:num w:numId="9">
     <w:abstractNumId w:val="5"/>
   </w:num>
 </w:numbering>
 </file>
 
 <file path=word/styles.xml><?xml version="1.0" encoding="utf-8"?>
-<w:styles xmlns:mc="http://schemas.openxmlformats.org/markup-compatibility/2006" xmlns:r="http://schemas.openxmlformats.org/officeDocument/2006/relationships" xmlns:w="http://schemas.openxmlformats.org/wordprocessingml/2006/main" xmlns:w14="http://schemas.microsoft.com/office/word/2010/wordml" xmlns:w15="http://schemas.microsoft.com/office/word/2012/wordml" xmlns:w16cex="http://schemas.microsoft.com/office/word/2018/wordml/cex" xmlns:w16cid="http://schemas.microsoft.com/office/word/2016/wordml/cid" xmlns:w16="http://schemas.microsoft.com/office/word/2018/wordml" xmlns:w16du="http://schemas.microsoft.com/office/word/2023/wordml/word16du" xmlns:w16sdtdh="http://schemas.microsoft.com/office/word/2020/wordml/sdtdatahash" xmlns:w16se="http://schemas.microsoft.com/office/word/2015/wordml/symex" mc:Ignorable="w14 w15 w16se w16cid w16 w16cex w16sdtdh w16du">
+<w:styles xmlns:mc="http://schemas.openxmlformats.org/markup-compatibility/2006" xmlns:r="http://schemas.openxmlformats.org/officeDocument/2006/relationships" xmlns:w="http://schemas.openxmlformats.org/wordprocessingml/2006/main" xmlns:w14="http://schemas.microsoft.com/office/word/2010/wordml" xmlns:w15="http://schemas.microsoft.com/office/word/2012/wordml" xmlns:w16cex="http://schemas.microsoft.com/office/word/2018/wordml/cex" xmlns:w16cid="http://schemas.microsoft.com/office/word/2016/wordml/cid" xmlns:w16="http://schemas.microsoft.com/office/word/2018/wordml" xmlns:w16sdtdh="http://schemas.microsoft.com/office/word/2020/wordml/sdtdatahash" xmlns:w16se="http://schemas.microsoft.com/office/word/2015/wordml/symex" mc:Ignorable="w14 w15 w16se w16cid w16 w16cex w16sdtdh">
   <w:docDefaults>
     <w:rPrDefault>
       <w:rPr>

</xml_diff>